<commit_message>
Project report and added appendices to Project Description
</commit_message>
<xml_diff>
--- a/Project Description/Project-Description.docx
+++ b/Project Description/Project-Description.docx
@@ -337,8 +337,6 @@
           <w:lang w:val="en-US"/>
         </w:rPr>
       </w:pPr>
-      <w:bookmarkStart w:id="1" w:name="_GoBack"/>
-      <w:bookmarkEnd w:id="1"/>
     </w:p>
     <w:p>
       <w:pPr>
@@ -1143,7 +1141,16 @@
           <w:szCs w:val="24"/>
           <w:lang w:val="en-US"/>
         </w:rPr>
-        <w:t>Sources and references</w:t>
+        <w:t xml:space="preserve">Sources </w:t>
+      </w:r>
+      <w:r>
+        <w:rPr>
+          <w:b/>
+          <w:sz w:val="24"/>
+          <w:szCs w:val="24"/>
+          <w:lang w:val="en-US"/>
+        </w:rPr>
+        <w:t>of information</w:t>
       </w:r>
       <w:r>
         <w:rPr>
@@ -1255,11 +1262,20 @@
       <w:pPr>
         <w:rPr>
           <w:b/>
-          <w:sz w:val="28"/>
-          <w:szCs w:val="28"/>
-          <w:lang w:val="en-US"/>
-        </w:rPr>
-      </w:pPr>
+          <w:sz w:val="24"/>
+          <w:szCs w:val="24"/>
+          <w:lang w:val="en-US"/>
+        </w:rPr>
+      </w:pPr>
+      <w:r>
+        <w:rPr>
+          <w:b/>
+          <w:sz w:val="24"/>
+          <w:szCs w:val="24"/>
+          <w:lang w:val="en-US"/>
+        </w:rPr>
+        <w:t>Appendices</w:t>
+      </w:r>
     </w:p>
     <w:p>
       <w:pPr>
@@ -1371,18 +1387,32 @@
           <w:szCs w:val="36"/>
           <w:lang w:val="en-US"/>
         </w:rPr>
-        <w:t xml:space="preserve"> - Insight Awareness (VIA) is a </w:t>
-      </w:r>
-      <w:proofErr w:type="spellStart"/>
-      <w:r>
-        <w:rPr>
-          <w:sz w:val="24"/>
-          <w:szCs w:val="36"/>
-          <w:lang w:val="en-US"/>
-        </w:rPr>
-        <w:t>centre</w:t>
-      </w:r>
-      <w:proofErr w:type="spellEnd"/>
+        <w:t xml:space="preserve"> - In</w:t>
+      </w:r>
+      <w:r>
+        <w:rPr>
+          <w:sz w:val="24"/>
+          <w:szCs w:val="36"/>
+          <w:lang w:val="en-US"/>
+        </w:rPr>
+        <w:t>sight Awareness (VIA) is a cent</w:t>
+      </w:r>
+      <w:r>
+        <w:rPr>
+          <w:sz w:val="24"/>
+          <w:szCs w:val="36"/>
+          <w:lang w:val="en-US"/>
+        </w:rPr>
+        <w:t>e</w:t>
+      </w:r>
+      <w:r>
+        <w:rPr>
+          <w:sz w:val="24"/>
+          <w:szCs w:val="36"/>
+          <w:lang w:val="en-US"/>
+        </w:rPr>
+        <w:t>r</w:t>
+      </w:r>
       <w:r>
         <w:rPr>
           <w:sz w:val="24"/>
@@ -1415,59 +1445,17 @@
         </w:rPr>
         <w:t xml:space="preserve"> (</w:t>
       </w:r>
-      <w:r>
-        <w:rPr>
-          <w:color w:val="4472C4" w:themeColor="accent1"/>
-          <w:sz w:val="24"/>
-          <w:szCs w:val="36"/>
-          <w:lang w:val="en-US"/>
-        </w:rPr>
-        <w:fldChar w:fldCharType="begin"/>
-      </w:r>
-      <w:r>
-        <w:rPr>
-          <w:color w:val="4472C4" w:themeColor="accent1"/>
-          <w:sz w:val="24"/>
-          <w:szCs w:val="36"/>
-          <w:lang w:val="en-US"/>
-        </w:rPr>
-        <w:instrText>HYPERLINK  \l "Interview" \t "_self"</w:instrText>
-      </w:r>
-      <w:r>
-        <w:rPr>
-          <w:color w:val="4472C4" w:themeColor="accent1"/>
-          <w:sz w:val="24"/>
-          <w:szCs w:val="36"/>
-          <w:lang w:val="en-US"/>
-        </w:rPr>
-      </w:r>
-      <w:r>
-        <w:rPr>
-          <w:color w:val="4472C4" w:themeColor="accent1"/>
-          <w:sz w:val="24"/>
-          <w:szCs w:val="36"/>
-          <w:lang w:val="en-US"/>
-        </w:rPr>
-        <w:fldChar w:fldCharType="separate"/>
-      </w:r>
-      <w:r>
-        <w:rPr>
-          <w:rStyle w:val="Hyperlink"/>
-          <w:sz w:val="24"/>
-          <w:szCs w:val="36"/>
-          <w:lang w:val="en-US"/>
-        </w:rPr>
-        <w:t>VIA Interview</w:t>
-      </w:r>
-      <w:r>
-        <w:rPr>
-          <w:color w:val="4472C4" w:themeColor="accent1"/>
-          <w:sz w:val="24"/>
-          <w:szCs w:val="36"/>
-          <w:lang w:val="en-US"/>
-        </w:rPr>
-        <w:fldChar w:fldCharType="end"/>
-      </w:r>
+      <w:hyperlink w:anchor="Interview" w:tgtFrame="_self" w:history="1">
+        <w:r>
+          <w:rPr>
+            <w:rStyle w:val="Hyperlink"/>
+            <w:sz w:val="24"/>
+            <w:szCs w:val="36"/>
+            <w:lang w:val="en-US"/>
+          </w:rPr>
+          <w:t>VIA Interview</w:t>
+        </w:r>
+      </w:hyperlink>
       <w:r>
         <w:rPr>
           <w:sz w:val="24"/>
@@ -3151,47 +3139,26 @@
         <w:t>site will be put in use (</w:t>
       </w:r>
       <w:r>
-        <w:rPr>
+        <w:fldChar w:fldCharType="begin"/>
+      </w:r>
+      <w:r>
+        <w:instrText xml:space="preserve"> HYPERLINK \l "Copyright" </w:instrText>
+      </w:r>
+      <w:r>
+        <w:fldChar w:fldCharType="separate"/>
+      </w:r>
+      <w:r>
+        <w:rPr>
+          <w:rStyle w:val="Hyperlink"/>
           <w:sz w:val="24"/>
           <w:szCs w:val="80"/>
           <w:lang w:val="lv-LV"/>
         </w:rPr>
-        <w:fldChar w:fldCharType="begin"/>
-      </w:r>
-      <w:r>
-        <w:rPr>
-          <w:sz w:val="24"/>
-          <w:szCs w:val="80"/>
-          <w:lang w:val="lv-LV"/>
-        </w:rPr>
-        <w:instrText xml:space="preserve"> HYPERLINK  \l "Copyright" </w:instrText>
-      </w:r>
-      <w:r>
-        <w:rPr>
-          <w:sz w:val="24"/>
-          <w:szCs w:val="80"/>
-          <w:lang w:val="lv-LV"/>
-        </w:rPr>
-      </w:r>
-      <w:r>
-        <w:rPr>
-          <w:sz w:val="24"/>
-          <w:szCs w:val="80"/>
-          <w:lang w:val="lv-LV"/>
-        </w:rPr>
-        <w:fldChar w:fldCharType="separate"/>
+        <w:t>Danish Copyright Law</w:t>
       </w:r>
       <w:r>
         <w:rPr>
           <w:rStyle w:val="Hyperlink"/>
-          <w:sz w:val="24"/>
-          <w:szCs w:val="80"/>
-          <w:lang w:val="lv-LV"/>
-        </w:rPr>
-        <w:t>Danish Copyright Law</w:t>
-      </w:r>
-      <w:r>
-        <w:rPr>
           <w:sz w:val="24"/>
           <w:szCs w:val="80"/>
           <w:lang w:val="lv-LV"/>
@@ -3446,25 +3413,7 @@
             <w:szCs w:val="36"/>
             <w:lang w:val="en-US"/>
           </w:rPr>
-          <w:t>The Importance o</w:t>
-        </w:r>
-        <w:r>
-          <w:rPr>
-            <w:rStyle w:val="Hyperlink"/>
-            <w:sz w:val="24"/>
-            <w:szCs w:val="36"/>
-            <w:lang w:val="en-US"/>
-          </w:rPr>
-          <w:t>f</w:t>
-        </w:r>
-        <w:r>
-          <w:rPr>
-            <w:rStyle w:val="Hyperlink"/>
-            <w:sz w:val="24"/>
-            <w:szCs w:val="36"/>
-            <w:lang w:val="en-US"/>
-          </w:rPr>
-          <w:t xml:space="preserve"> a GUI</w:t>
+          <w:t>The Importance of a GUI</w:t>
         </w:r>
       </w:hyperlink>
       <w:r>
@@ -4745,16 +4694,7 @@
                 <w:sz w:val="24"/>
                 <w:szCs w:val="36"/>
               </w:rPr>
-              <w:t>Development deadline</w:t>
-            </w:r>
-            <w:r>
-              <w:rPr>
-                <w:b/>
-                <w:color w:val="FFFFFF" w:themeColor="background1"/>
-                <w:sz w:val="24"/>
-                <w:szCs w:val="36"/>
-              </w:rPr>
-              <w:t>?</w:t>
+              <w:t>Development deadline?</w:t>
             </w:r>
           </w:p>
         </w:tc>
@@ -4827,16 +4767,7 @@
                 <w:sz w:val="24"/>
                 <w:szCs w:val="36"/>
               </w:rPr>
-              <w:t>Feedback and quality assurance period</w:t>
-            </w:r>
-            <w:r>
-              <w:rPr>
-                <w:b/>
-                <w:color w:val="FFFFFF" w:themeColor="background1"/>
-                <w:sz w:val="24"/>
-                <w:szCs w:val="36"/>
-              </w:rPr>
-              <w:t>?</w:t>
+              <w:t>Feedback and quality assurance period?</w:t>
             </w:r>
           </w:p>
         </w:tc>
@@ -5981,6 +5912,20 @@
         <w:lastRenderedPageBreak/>
         <w:t>Risk assessment</w:t>
       </w:r>
+    </w:p>
+    <w:p>
+      <w:pPr>
+        <w:pStyle w:val="ListParagraph"/>
+        <w:jc w:val="both"/>
+        <w:rPr>
+          <w:color w:val="0070C0"/>
+          <w:sz w:val="28"/>
+          <w:szCs w:val="36"/>
+          <w:lang w:val="en-US"/>
+        </w:rPr>
+      </w:pPr>
+      <w:bookmarkStart w:id="1" w:name="_GoBack"/>
+      <w:bookmarkEnd w:id="1"/>
     </w:p>
     <w:p>
       <w:pPr>
@@ -7229,7 +7174,6 @@
             <w14:round/>
           </w14:textOutline>
         </w:rPr>
-        <w:lastRenderedPageBreak/>
         <w:tab/>
       </w:r>
     </w:p>
@@ -7277,9 +7221,23 @@
             <w14:round/>
           </w14:textOutline>
         </w:rPr>
-        <w:t>Sources and references</w:t>
+        <w:t xml:space="preserve">Sources </w:t>
       </w:r>
       <w:bookmarkEnd w:id="2"/>
+      <w:r>
+        <w:rPr>
+          <w:color w:val="0070C0"/>
+          <w:sz w:val="28"/>
+          <w:szCs w:val="36"/>
+          <w:lang w:val="en-US"/>
+          <w14:textOutline w14:w="0" w14:cap="flat" w14:cmpd="sng" w14:algn="ctr">
+            <w14:noFill/>
+            <w14:prstDash w14:val="solid"/>
+            <w14:round/>
+          </w14:textOutline>
+        </w:rPr>
+        <w:t>of information</w:t>
+      </w:r>
     </w:p>
     <w:p>
       <w:pPr>
@@ -8022,9 +7980,1185 @@
       </w:r>
       <w:bookmarkEnd w:id="8"/>
     </w:p>
+    <w:p>
+      <w:pPr>
+        <w:rPr>
+          <w:color w:val="000000" w:themeColor="text1"/>
+          <w:sz w:val="24"/>
+          <w:szCs w:val="36"/>
+          <w:lang w:val="en-US"/>
+          <w14:textOutline w14:w="0" w14:cap="flat" w14:cmpd="sng" w14:algn="ctr">
+            <w14:noFill/>
+            <w14:prstDash w14:val="solid"/>
+            <w14:round/>
+          </w14:textOutline>
+        </w:rPr>
+      </w:pPr>
+    </w:p>
+    <w:p>
+      <w:pPr>
+        <w:rPr>
+          <w:color w:val="000000" w:themeColor="text1"/>
+          <w:sz w:val="24"/>
+          <w:szCs w:val="36"/>
+          <w:lang w:val="en-US"/>
+          <w14:textOutline w14:w="0" w14:cap="flat" w14:cmpd="sng" w14:algn="ctr">
+            <w14:noFill/>
+            <w14:prstDash w14:val="solid"/>
+            <w14:round/>
+          </w14:textOutline>
+        </w:rPr>
+      </w:pPr>
+      <w:r>
+        <w:rPr>
+          <w:color w:val="000000" w:themeColor="text1"/>
+          <w:sz w:val="24"/>
+          <w:szCs w:val="36"/>
+          <w:lang w:val="en-US"/>
+          <w14:textOutline w14:w="0" w14:cap="flat" w14:cmpd="sng" w14:algn="ctr">
+            <w14:noFill/>
+            <w14:prstDash w14:val="solid"/>
+            <w14:round/>
+          </w14:textOutline>
+        </w:rPr>
+        <w:br w:type="page"/>
+      </w:r>
+    </w:p>
+    <w:p>
+      <w:pPr>
+        <w:rPr>
+          <w:color w:val="0070C0"/>
+          <w:sz w:val="28"/>
+          <w:szCs w:val="36"/>
+          <w:lang w:val="en-US"/>
+          <w14:textOutline w14:w="0" w14:cap="flat" w14:cmpd="sng" w14:algn="ctr">
+            <w14:noFill/>
+            <w14:prstDash w14:val="solid"/>
+            <w14:round/>
+          </w14:textOutline>
+        </w:rPr>
+      </w:pPr>
+    </w:p>
+    <w:p>
+      <w:pPr>
+        <w:rPr>
+          <w:color w:val="0070C0"/>
+          <w:sz w:val="28"/>
+          <w:szCs w:val="36"/>
+          <w:lang w:val="en-US"/>
+          <w14:textOutline w14:w="0" w14:cap="flat" w14:cmpd="sng" w14:algn="ctr">
+            <w14:noFill/>
+            <w14:prstDash w14:val="solid"/>
+            <w14:round/>
+          </w14:textOutline>
+        </w:rPr>
+      </w:pPr>
+      <w:r>
+        <w:rPr>
+          <w:color w:val="0070C0"/>
+          <w:sz w:val="28"/>
+          <w:szCs w:val="36"/>
+          <w:lang w:val="en-US"/>
+          <w14:textOutline w14:w="0" w14:cap="flat" w14:cmpd="sng" w14:algn="ctr">
+            <w14:noFill/>
+            <w14:prstDash w14:val="solid"/>
+            <w14:round/>
+          </w14:textOutline>
+        </w:rPr>
+        <w:t xml:space="preserve">Appendices </w:t>
+      </w:r>
+    </w:p>
+    <w:p>
+      <w:pPr>
+        <w:rPr>
+          <w:color w:val="0070C0"/>
+          <w:sz w:val="28"/>
+          <w:szCs w:val="36"/>
+          <w:lang w:val="en-US"/>
+          <w14:textOutline w14:w="0" w14:cap="flat" w14:cmpd="sng" w14:algn="ctr">
+            <w14:noFill/>
+            <w14:prstDash w14:val="solid"/>
+            <w14:round/>
+          </w14:textOutline>
+        </w:rPr>
+      </w:pPr>
+    </w:p>
+    <w:p>
+      <w:pPr>
+        <w:pStyle w:val="ListParagraph"/>
+        <w:numPr>
+          <w:ilvl w:val="0"/>
+          <w:numId w:val="17"/>
+        </w:numPr>
+        <w:rPr>
+          <w:color w:val="000000" w:themeColor="text1"/>
+          <w:sz w:val="24"/>
+          <w:szCs w:val="36"/>
+          <w:lang w:val="en-US"/>
+          <w14:textOutline w14:w="0" w14:cap="flat" w14:cmpd="sng" w14:algn="ctr">
+            <w14:noFill/>
+            <w14:prstDash w14:val="solid"/>
+            <w14:round/>
+          </w14:textOutline>
+        </w:rPr>
+      </w:pPr>
+      <w:r>
+        <w:rPr>
+          <w:color w:val="000000" w:themeColor="text1"/>
+          <w:sz w:val="24"/>
+          <w:szCs w:val="36"/>
+          <w:lang w:val="en-US"/>
+          <w14:textOutline w14:w="0" w14:cap="flat" w14:cmpd="sng" w14:algn="ctr">
+            <w14:noFill/>
+            <w14:prstDash w14:val="solid"/>
+            <w14:round/>
+          </w14:textOutline>
+        </w:rPr>
+        <w:t>Group Contract</w:t>
+      </w:r>
+    </w:p>
+    <w:p>
+      <w:pPr>
+        <w:rPr>
+          <w:color w:val="000000" w:themeColor="text1"/>
+          <w:sz w:val="24"/>
+          <w:szCs w:val="36"/>
+          <w:lang w:val="en-US"/>
+          <w14:textOutline w14:w="0" w14:cap="flat" w14:cmpd="sng" w14:algn="ctr">
+            <w14:noFill/>
+            <w14:prstDash w14:val="solid"/>
+            <w14:round/>
+          </w14:textOutline>
+        </w:rPr>
+      </w:pPr>
+      <w:r>
+        <w:rPr>
+          <w:color w:val="000000" w:themeColor="text1"/>
+          <w:sz w:val="24"/>
+          <w:szCs w:val="36"/>
+          <w:lang w:val="en-US"/>
+          <w14:textOutline w14:w="0" w14:cap="flat" w14:cmpd="sng" w14:algn="ctr">
+            <w14:noFill/>
+            <w14:prstDash w14:val="solid"/>
+            <w14:round/>
+          </w14:textOutline>
+        </w:rPr>
+        <w:br w:type="page"/>
+      </w:r>
+    </w:p>
+    <w:p>
+      <w:pPr>
+        <w:rPr>
+          <w:color w:val="000000" w:themeColor="text1"/>
+          <w:sz w:val="24"/>
+          <w:szCs w:val="36"/>
+          <w:lang w:val="en-US"/>
+          <w14:textOutline w14:w="0" w14:cap="flat" w14:cmpd="sng" w14:algn="ctr">
+            <w14:noFill/>
+            <w14:prstDash w14:val="solid"/>
+            <w14:round/>
+          </w14:textOutline>
+        </w:rPr>
+      </w:pPr>
+    </w:p>
+    <w:p>
+      <w:pPr>
+        <w:rPr>
+          <w:color w:val="0070C0"/>
+          <w:sz w:val="28"/>
+          <w:szCs w:val="36"/>
+          <w:lang w:val="en-US"/>
+          <w14:textOutline w14:w="0" w14:cap="flat" w14:cmpd="sng" w14:algn="ctr">
+            <w14:noFill/>
+            <w14:prstDash w14:val="solid"/>
+            <w14:round/>
+          </w14:textOutline>
+        </w:rPr>
+      </w:pPr>
+      <w:r>
+        <w:rPr>
+          <w:color w:val="0070C0"/>
+          <w:sz w:val="28"/>
+          <w:szCs w:val="36"/>
+          <w:lang w:val="en-US"/>
+          <w14:textOutline w14:w="0" w14:cap="flat" w14:cmpd="sng" w14:algn="ctr">
+            <w14:noFill/>
+            <w14:prstDash w14:val="solid"/>
+            <w14:round/>
+          </w14:textOutline>
+        </w:rPr>
+        <w:t>Group Contract</w:t>
+      </w:r>
+    </w:p>
+    <w:p>
+      <w:pPr>
+        <w:rPr>
+          <w:color w:val="0070C0"/>
+          <w:sz w:val="28"/>
+          <w:szCs w:val="36"/>
+          <w:lang w:val="en-US"/>
+          <w14:textOutline w14:w="0" w14:cap="flat" w14:cmpd="sng" w14:algn="ctr">
+            <w14:noFill/>
+            <w14:prstDash w14:val="solid"/>
+            <w14:round/>
+          </w14:textOutline>
+        </w:rPr>
+      </w:pPr>
+    </w:p>
+    <w:p>
+      <w:pPr>
+        <w:rPr>
+          <w:b/>
+          <w:color w:val="0070C0"/>
+          <w:sz w:val="24"/>
+          <w:szCs w:val="24"/>
+          <w:lang w:val="en-US"/>
+          <w14:textOutline w14:w="0" w14:cap="flat" w14:cmpd="sng" w14:algn="ctr">
+            <w14:noFill/>
+            <w14:prstDash w14:val="solid"/>
+            <w14:round/>
+          </w14:textOutline>
+        </w:rPr>
+      </w:pPr>
+      <w:r>
+        <w:rPr>
+          <w:b/>
+          <w:color w:val="0070C0"/>
+          <w:sz w:val="24"/>
+          <w:szCs w:val="24"/>
+          <w:lang w:val="en-US"/>
+          <w14:textOutline w14:w="0" w14:cap="flat" w14:cmpd="sng" w14:algn="ctr">
+            <w14:noFill/>
+            <w14:prstDash w14:val="solid"/>
+            <w14:round/>
+          </w14:textOutline>
+        </w:rPr>
+        <w:t>Group 4</w:t>
+      </w:r>
+    </w:p>
+    <w:p>
+      <w:pPr>
+        <w:rPr>
+          <w:sz w:val="24"/>
+          <w:szCs w:val="24"/>
+          <w:lang w:val="en-US"/>
+          <w14:textOutline w14:w="0" w14:cap="flat" w14:cmpd="sng" w14:algn="ctr">
+            <w14:noFill/>
+            <w14:prstDash w14:val="solid"/>
+            <w14:round/>
+          </w14:textOutline>
+        </w:rPr>
+      </w:pPr>
+      <w:r>
+        <w:rPr>
+          <w:b/>
+          <w:color w:val="0070C0"/>
+          <w:sz w:val="24"/>
+          <w:szCs w:val="24"/>
+          <w:lang w:val="en-US"/>
+          <w14:textOutline w14:w="0" w14:cap="flat" w14:cmpd="sng" w14:algn="ctr">
+            <w14:noFill/>
+            <w14:prstDash w14:val="solid"/>
+            <w14:round/>
+          </w14:textOutline>
+        </w:rPr>
+        <w:t>Date</w:t>
+      </w:r>
+      <w:r>
+        <w:rPr>
+          <w:b/>
+          <w:sz w:val="24"/>
+          <w:szCs w:val="24"/>
+          <w:lang w:val="en-US"/>
+          <w14:textOutline w14:w="0" w14:cap="flat" w14:cmpd="sng" w14:algn="ctr">
+            <w14:noFill/>
+            <w14:prstDash w14:val="solid"/>
+            <w14:round/>
+          </w14:textOutline>
+        </w:rPr>
+        <w:t xml:space="preserve">: </w:t>
+      </w:r>
+      <w:r>
+        <w:rPr>
+          <w:rFonts w:ascii="Arial" w:hAnsi="Arial" w:cs="Arial"/>
+          <w:b/>
+        </w:rPr>
+        <w:t>09/10/2017</w:t>
+      </w:r>
+    </w:p>
+    <w:p>
+      <w:pPr>
+        <w:rPr>
+          <w:sz w:val="24"/>
+          <w:szCs w:val="24"/>
+          <w:lang w:val="en-US"/>
+          <w14:textOutline w14:w="0" w14:cap="flat" w14:cmpd="sng" w14:algn="ctr">
+            <w14:noFill/>
+            <w14:prstDash w14:val="solid"/>
+            <w14:round/>
+          </w14:textOutline>
+        </w:rPr>
+      </w:pPr>
+    </w:p>
+    <w:p>
+      <w:pPr>
+        <w:rPr>
+          <w:rFonts w:ascii="Arial" w:hAnsi="Arial" w:cs="Arial"/>
+        </w:rPr>
+      </w:pPr>
+      <w:r>
+        <w:rPr>
+          <w:rFonts w:ascii="Arial" w:hAnsi="Arial" w:cs="Arial"/>
+        </w:rPr>
+        <w:t>These are the terms of group conduct and cooperation that we agree on as a team.</w:t>
+      </w:r>
+    </w:p>
+    <w:p>
+      <w:pPr>
+        <w:rPr>
+          <w:rFonts w:ascii="Arial" w:hAnsi="Arial" w:cs="Arial"/>
+        </w:rPr>
+      </w:pPr>
+    </w:p>
+    <w:p>
+      <w:pPr>
+        <w:rPr>
+          <w:rFonts w:ascii="Arial" w:hAnsi="Arial" w:cs="Arial"/>
+        </w:rPr>
+      </w:pPr>
+      <w:r>
+        <w:rPr>
+          <w:rFonts w:ascii="Arial" w:hAnsi="Arial" w:cs="Arial"/>
+          <w:b/>
+          <w:color w:val="0070C0"/>
+        </w:rPr>
+        <w:t>Participation</w:t>
+      </w:r>
+      <w:r>
+        <w:rPr>
+          <w:rFonts w:ascii="Arial" w:hAnsi="Arial" w:cs="Arial"/>
+        </w:rPr>
+        <w:t>: We agree to</w:t>
+      </w:r>
+      <w:r>
+        <w:rPr>
+          <w:rFonts w:ascii="Arial" w:hAnsi="Arial" w:cs="Arial"/>
+          <w:lang w:val="en-US"/>
+        </w:rPr>
+        <w:t xml:space="preserve"> e</w:t>
+      </w:r>
+      <w:r>
+        <w:rPr>
+          <w:rFonts w:ascii="Arial" w:hAnsi="Arial" w:cs="Arial"/>
+        </w:rPr>
+        <w:t xml:space="preserve">ach participate in an equal amount during the project’s </w:t>
+      </w:r>
+      <w:r>
+        <w:rPr>
+          <w:rFonts w:ascii="Arial" w:hAnsi="Arial" w:cs="Arial"/>
+        </w:rPr>
+        <w:t>development.</w:t>
+      </w:r>
+    </w:p>
+    <w:p>
+      <w:pPr>
+        <w:rPr>
+          <w:rFonts w:ascii="Arial" w:hAnsi="Arial" w:cs="Arial"/>
+        </w:rPr>
+      </w:pPr>
+      <w:r>
+        <w:rPr>
+          <w:rFonts w:ascii="Arial" w:hAnsi="Arial" w:cs="Arial"/>
+          <w:b/>
+          <w:color w:val="0070C0"/>
+        </w:rPr>
+        <w:t>Communication</w:t>
+      </w:r>
+      <w:r>
+        <w:rPr>
+          <w:rFonts w:ascii="Arial" w:hAnsi="Arial" w:cs="Arial"/>
+        </w:rPr>
+        <w:t>: We agree to</w:t>
+      </w:r>
+      <w:r>
+        <w:rPr>
+          <w:rFonts w:ascii="Arial" w:hAnsi="Arial" w:cs="Arial"/>
+        </w:rPr>
+        <w:t xml:space="preserve"> </w:t>
+      </w:r>
+      <w:r>
+        <w:rPr>
+          <w:rFonts w:ascii="Arial" w:hAnsi="Arial" w:cs="Arial"/>
+          <w:lang w:val="en-US"/>
+        </w:rPr>
+        <w:t>m</w:t>
+      </w:r>
+      <w:r>
+        <w:rPr>
+          <w:rFonts w:ascii="Arial" w:hAnsi="Arial" w:cs="Arial"/>
+        </w:rPr>
+        <w:t>eet and discuss everyone’s part in the project as well as problems that may arise</w:t>
+      </w:r>
+      <w:r>
+        <w:rPr>
+          <w:rFonts w:ascii="Arial" w:hAnsi="Arial" w:cs="Arial"/>
+          <w:lang w:val="en-US"/>
+        </w:rPr>
+        <w:t xml:space="preserve"> </w:t>
+      </w:r>
+      <w:r>
+        <w:rPr>
+          <w:rFonts w:ascii="Arial" w:hAnsi="Arial" w:cs="Arial"/>
+        </w:rPr>
+        <w:t>during development on a weekly basis.</w:t>
+      </w:r>
+    </w:p>
+    <w:p>
+      <w:pPr>
+        <w:rPr>
+          <w:rFonts w:ascii="Arial" w:hAnsi="Arial" w:cs="Arial"/>
+        </w:rPr>
+      </w:pPr>
+      <w:r>
+        <w:rPr>
+          <w:rFonts w:ascii="Arial" w:hAnsi="Arial" w:cs="Arial"/>
+          <w:b/>
+          <w:color w:val="0070C0"/>
+        </w:rPr>
+        <w:t>Meetings</w:t>
+      </w:r>
+      <w:r>
+        <w:rPr>
+          <w:rFonts w:ascii="Arial" w:hAnsi="Arial" w:cs="Arial"/>
+        </w:rPr>
+        <w:t>: We agree to</w:t>
+      </w:r>
+      <w:r>
+        <w:rPr>
+          <w:rFonts w:ascii="Arial" w:hAnsi="Arial" w:cs="Arial"/>
+        </w:rPr>
+        <w:t xml:space="preserve"> </w:t>
+      </w:r>
+      <w:r>
+        <w:rPr>
+          <w:rFonts w:ascii="Arial" w:hAnsi="Arial" w:cs="Arial"/>
+          <w:lang w:val="en-US"/>
+        </w:rPr>
+        <w:t>m</w:t>
+      </w:r>
+      <w:r>
+        <w:rPr>
+          <w:rFonts w:ascii="Arial" w:hAnsi="Arial" w:cs="Arial"/>
+        </w:rPr>
+        <w:t>eet once a week to discuss and assess everyone’s part in the project and to assemble</w:t>
+      </w:r>
+      <w:r>
+        <w:rPr>
+          <w:rFonts w:ascii="Arial" w:hAnsi="Arial" w:cs="Arial"/>
+          <w:lang w:val="en-US"/>
+        </w:rPr>
+        <w:t xml:space="preserve"> </w:t>
+      </w:r>
+      <w:r>
+        <w:rPr>
+          <w:rFonts w:ascii="Arial" w:hAnsi="Arial" w:cs="Arial"/>
+        </w:rPr>
+        <w:t>it overall.</w:t>
+      </w:r>
+    </w:p>
+    <w:p>
+      <w:pPr>
+        <w:rPr>
+          <w:rFonts w:ascii="Arial" w:hAnsi="Arial" w:cs="Arial"/>
+          <w:lang w:val="en-US"/>
+        </w:rPr>
+      </w:pPr>
+      <w:r>
+        <w:rPr>
+          <w:rFonts w:ascii="Arial" w:hAnsi="Arial" w:cs="Arial"/>
+          <w:b/>
+          <w:color w:val="0070C0"/>
+          <w:lang w:val="en-US"/>
+        </w:rPr>
+        <w:t>Conduct</w:t>
+      </w:r>
+      <w:r>
+        <w:rPr>
+          <w:rFonts w:ascii="Arial" w:hAnsi="Arial" w:cs="Arial"/>
+          <w:lang w:val="en-US"/>
+        </w:rPr>
+        <w:t>: We agree to meet on time and focus for the duration of the meeting on the project.</w:t>
+      </w:r>
+    </w:p>
+    <w:p>
+      <w:pPr>
+        <w:rPr>
+          <w:rFonts w:ascii="Arial" w:hAnsi="Arial" w:cs="Arial"/>
+          <w:lang w:val="en-US"/>
+        </w:rPr>
+      </w:pPr>
+      <w:r>
+        <w:rPr>
+          <w:rFonts w:ascii="Arial" w:hAnsi="Arial" w:cs="Arial"/>
+          <w:b/>
+          <w:color w:val="0070C0"/>
+          <w:lang w:val="en-US"/>
+        </w:rPr>
+        <w:t>Conflict</w:t>
+      </w:r>
+      <w:r>
+        <w:rPr>
+          <w:rFonts w:ascii="Arial" w:hAnsi="Arial" w:cs="Arial"/>
+          <w:lang w:val="en-US"/>
+        </w:rPr>
+        <w:t>: We agree to discuss every possibility and to communicate every nuance of the conflict we might have.</w:t>
+      </w:r>
+    </w:p>
+    <w:p>
+      <w:pPr>
+        <w:rPr>
+          <w:rFonts w:ascii="Arial" w:hAnsi="Arial" w:cs="Arial"/>
+          <w:lang w:val="en-US"/>
+        </w:rPr>
+      </w:pPr>
+      <w:r>
+        <w:rPr>
+          <w:rFonts w:ascii="Arial" w:hAnsi="Arial" w:cs="Arial"/>
+          <w:b/>
+          <w:color w:val="0070C0"/>
+          <w:lang w:val="en-US"/>
+        </w:rPr>
+        <w:t>Deadlines</w:t>
+      </w:r>
+      <w:r>
+        <w:rPr>
+          <w:rFonts w:ascii="Arial" w:hAnsi="Arial" w:cs="Arial"/>
+          <w:lang w:val="en-US"/>
+        </w:rPr>
+        <w:t>: We agree to respect deadlines even though it might mean incompletion of the project, as long as we assess the reasons and document our overall failure it will help us in the future.</w:t>
+      </w:r>
+    </w:p>
+    <w:p>
+      <w:pPr>
+        <w:rPr>
+          <w:rFonts w:ascii="Arial" w:hAnsi="Arial" w:cs="Arial"/>
+          <w:lang w:val="en-US"/>
+        </w:rPr>
+      </w:pPr>
+      <w:r>
+        <w:rPr>
+          <w:rFonts w:ascii="Arial" w:hAnsi="Arial" w:cs="Arial"/>
+          <w:b/>
+          <w:color w:val="0070C0"/>
+          <w:lang w:val="en-US"/>
+        </w:rPr>
+        <w:t>Other Issues</w:t>
+      </w:r>
+      <w:r>
+        <w:rPr>
+          <w:rFonts w:ascii="Arial" w:hAnsi="Arial" w:cs="Arial"/>
+          <w:lang w:val="en-US"/>
+        </w:rPr>
+        <w:t>: Will be discussed in the meetings.</w:t>
+      </w:r>
+    </w:p>
+    <w:p>
+      <w:pPr>
+        <w:rPr>
+          <w:rFonts w:ascii="Arial" w:hAnsi="Arial" w:cs="Arial"/>
+          <w:lang w:val="en-US"/>
+        </w:rPr>
+      </w:pPr>
+    </w:p>
+    <w:tbl>
+      <w:tblPr>
+        <w:tblStyle w:val="Style1"/>
+        <w:tblW w:w="0" w:type="auto"/>
+        <w:tblInd w:w="187" w:type="dxa"/>
+        <w:tblLook w:val="04A0" w:firstRow="1" w:lastRow="0" w:firstColumn="1" w:lastColumn="0" w:noHBand="0" w:noVBand="1"/>
+      </w:tblPr>
+      <w:tblGrid>
+        <w:gridCol w:w="2884"/>
+        <w:gridCol w:w="2884"/>
+        <w:gridCol w:w="2885"/>
+      </w:tblGrid>
+      <w:tr>
+        <w:trPr>
+          <w:cnfStyle w:val="100000000000" w:firstRow="1" w:lastRow="0" w:firstColumn="0" w:lastColumn="0" w:oddVBand="0" w:evenVBand="0" w:oddHBand="0" w:evenHBand="0" w:firstRowFirstColumn="0" w:firstRowLastColumn="0" w:lastRowFirstColumn="0" w:lastRowLastColumn="0"/>
+          <w:trHeight w:val="600"/>
+        </w:trPr>
+        <w:tc>
+          <w:tcPr>
+            <w:tcW w:w="2884" w:type="dxa"/>
+            <w:vAlign w:val="center"/>
+          </w:tcPr>
+          <w:p>
+            <w:pPr>
+              <w:jc w:val="center"/>
+              <w:rPr>
+                <w:rFonts w:ascii="Arial" w:hAnsi="Arial" w:cs="Arial"/>
+                <w:lang w:val="en-US"/>
+              </w:rPr>
+            </w:pPr>
+            <w:r>
+              <w:rPr>
+                <w:rFonts w:ascii="Arial" w:hAnsi="Arial" w:cs="Arial"/>
+                <w:lang w:val="en-US"/>
+              </w:rPr>
+              <w:t>Group Member’s Name</w:t>
+            </w:r>
+          </w:p>
+        </w:tc>
+        <w:tc>
+          <w:tcPr>
+            <w:tcW w:w="2884" w:type="dxa"/>
+            <w:vAlign w:val="center"/>
+          </w:tcPr>
+          <w:p>
+            <w:pPr>
+              <w:jc w:val="center"/>
+              <w:rPr>
+                <w:rFonts w:ascii="Arial" w:hAnsi="Arial" w:cs="Arial"/>
+                <w:lang w:val="en-US"/>
+              </w:rPr>
+            </w:pPr>
+            <w:r>
+              <w:rPr>
+                <w:rFonts w:ascii="Arial" w:hAnsi="Arial" w:cs="Arial"/>
+                <w:lang w:val="en-US"/>
+              </w:rPr>
+              <w:t>Student Number</w:t>
+            </w:r>
+          </w:p>
+        </w:tc>
+        <w:tc>
+          <w:tcPr>
+            <w:tcW w:w="2885" w:type="dxa"/>
+            <w:vAlign w:val="center"/>
+          </w:tcPr>
+          <w:p>
+            <w:pPr>
+              <w:jc w:val="center"/>
+              <w:rPr>
+                <w:rFonts w:ascii="Arial" w:hAnsi="Arial" w:cs="Arial"/>
+                <w:lang w:val="en-US"/>
+              </w:rPr>
+            </w:pPr>
+            <w:r>
+              <w:rPr>
+                <w:rFonts w:ascii="Arial" w:hAnsi="Arial" w:cs="Arial"/>
+                <w:lang w:val="en-US"/>
+              </w:rPr>
+              <w:t>Signature</w:t>
+            </w:r>
+          </w:p>
+        </w:tc>
+      </w:tr>
+      <w:tr>
+        <w:trPr>
+          <w:trHeight w:val="520"/>
+        </w:trPr>
+        <w:tc>
+          <w:tcPr>
+            <w:tcW w:w="2884" w:type="dxa"/>
+            <w:vAlign w:val="center"/>
+          </w:tcPr>
+          <w:p>
+            <w:pPr>
+              <w:jc w:val="center"/>
+              <w:rPr>
+                <w:rFonts w:ascii="Arial" w:hAnsi="Arial" w:cs="Arial"/>
+                <w:lang w:val="en-US"/>
+              </w:rPr>
+            </w:pPr>
+            <w:r>
+              <w:rPr>
+                <w:rFonts w:ascii="Arial" w:hAnsi="Arial" w:cs="Arial"/>
+                <w:lang w:val="en-US"/>
+              </w:rPr>
+              <w:t>Andrei Cioanca</w:t>
+            </w:r>
+          </w:p>
+        </w:tc>
+        <w:tc>
+          <w:tcPr>
+            <w:tcW w:w="2884" w:type="dxa"/>
+            <w:vAlign w:val="center"/>
+          </w:tcPr>
+          <w:p>
+            <w:pPr>
+              <w:jc w:val="center"/>
+              <w:rPr>
+                <w:rFonts w:ascii="Arial" w:hAnsi="Arial" w:cs="Arial"/>
+                <w:lang w:val="en-US"/>
+              </w:rPr>
+            </w:pPr>
+            <w:r>
+              <w:rPr>
+                <w:rFonts w:ascii="Arial" w:hAnsi="Arial" w:cs="Arial"/>
+                <w:lang w:val="en-US"/>
+              </w:rPr>
+              <w:t>266105</w:t>
+            </w:r>
+          </w:p>
+        </w:tc>
+        <w:tc>
+          <w:tcPr>
+            <w:tcW w:w="2885" w:type="dxa"/>
+            <w:vAlign w:val="center"/>
+          </w:tcPr>
+          <w:p>
+            <w:pPr>
+              <w:jc w:val="center"/>
+              <w:rPr>
+                <w:rFonts w:ascii="Arial" w:hAnsi="Arial" w:cs="Arial"/>
+              </w:rPr>
+            </w:pPr>
+            <w:r>
+              <w:rPr>
+                <w:rFonts w:ascii="Arial" w:hAnsi="Arial" w:cs="Arial"/>
+                <w:noProof/>
+              </w:rPr>
+              <w:drawing>
+                <wp:inline distT="0" distB="0" distL="0" distR="0" wp14:anchorId="0D364567" wp14:editId="76113C82">
+                  <wp:extent cx="617220" cy="396240"/>
+                  <wp:effectExtent l="0" t="0" r="0" b="3810"/>
+                  <wp:docPr id="1" name="Picture 1" descr="C:\Users\andre\AppData\Local\Microsoft\Windows\INetCache\Content.Word\andrei sig.png"/>
+                  <wp:cNvGraphicFramePr>
+                    <a:graphicFrameLocks xmlns:a="http://schemas.openxmlformats.org/drawingml/2006/main" noChangeAspect="1"/>
+                  </wp:cNvGraphicFramePr>
+                  <a:graphic xmlns:a="http://schemas.openxmlformats.org/drawingml/2006/main">
+                    <a:graphicData uri="http://schemas.openxmlformats.org/drawingml/2006/picture">
+                      <pic:pic xmlns:pic="http://schemas.openxmlformats.org/drawingml/2006/picture">
+                        <pic:nvPicPr>
+                          <pic:cNvPr id="0" name="Picture 1" descr="C:\Users\andre\AppData\Local\Microsoft\Windows\INetCache\Content.Word\andrei sig.png"/>
+                          <pic:cNvPicPr>
+                            <a:picLocks noChangeAspect="1" noChangeArrowheads="1"/>
+                          </pic:cNvPicPr>
+                        </pic:nvPicPr>
+                        <pic:blipFill>
+                          <a:blip r:embed="rId14" cstate="print">
+                            <a:extLst>
+                              <a:ext uri="{28A0092B-C50C-407E-A947-70E740481C1C}">
+                                <a14:useLocalDpi xmlns:a14="http://schemas.microsoft.com/office/drawing/2010/main" val="0"/>
+                              </a:ext>
+                            </a:extLst>
+                          </a:blip>
+                          <a:srcRect/>
+                          <a:stretch>
+                            <a:fillRect/>
+                          </a:stretch>
+                        </pic:blipFill>
+                        <pic:spPr bwMode="auto">
+                          <a:xfrm>
+                            <a:off x="0" y="0"/>
+                            <a:ext cx="617220" cy="396240"/>
+                          </a:xfrm>
+                          <a:prstGeom prst="rect">
+                            <a:avLst/>
+                          </a:prstGeom>
+                          <a:noFill/>
+                          <a:ln>
+                            <a:noFill/>
+                          </a:ln>
+                        </pic:spPr>
+                      </pic:pic>
+                    </a:graphicData>
+                  </a:graphic>
+                </wp:inline>
+              </w:drawing>
+            </w:r>
+          </w:p>
+        </w:tc>
+      </w:tr>
+      <w:tr>
+        <w:trPr>
+          <w:trHeight w:val="550"/>
+        </w:trPr>
+        <w:tc>
+          <w:tcPr>
+            <w:tcW w:w="2884" w:type="dxa"/>
+            <w:vAlign w:val="center"/>
+          </w:tcPr>
+          <w:p>
+            <w:pPr>
+              <w:jc w:val="center"/>
+              <w:rPr>
+                <w:rFonts w:ascii="Arial" w:hAnsi="Arial" w:cs="Arial"/>
+                <w:lang w:val="en-US"/>
+              </w:rPr>
+            </w:pPr>
+            <w:r>
+              <w:rPr>
+                <w:rFonts w:ascii="Arial" w:hAnsi="Arial" w:cs="Arial"/>
+                <w:lang w:val="en-US"/>
+              </w:rPr>
+              <w:t>Stefan Harabagiu</w:t>
+            </w:r>
+          </w:p>
+        </w:tc>
+        <w:tc>
+          <w:tcPr>
+            <w:tcW w:w="2884" w:type="dxa"/>
+            <w:vAlign w:val="center"/>
+          </w:tcPr>
+          <w:p>
+            <w:pPr>
+              <w:jc w:val="center"/>
+              <w:rPr>
+                <w:rFonts w:ascii="Arial" w:hAnsi="Arial" w:cs="Arial"/>
+                <w:lang w:val="en-US"/>
+              </w:rPr>
+            </w:pPr>
+            <w:r>
+              <w:rPr>
+                <w:rFonts w:ascii="Arial" w:hAnsi="Arial" w:cs="Arial"/>
+                <w:lang w:val="en-US"/>
+              </w:rPr>
+              <w:t>266116</w:t>
+            </w:r>
+          </w:p>
+        </w:tc>
+        <w:tc>
+          <w:tcPr>
+            <w:tcW w:w="2885" w:type="dxa"/>
+            <w:vAlign w:val="center"/>
+          </w:tcPr>
+          <w:p>
+            <w:pPr>
+              <w:jc w:val="center"/>
+              <w:rPr>
+                <w:rFonts w:ascii="Arial" w:hAnsi="Arial" w:cs="Arial"/>
+              </w:rPr>
+            </w:pPr>
+            <w:r>
+              <w:rPr>
+                <w:rFonts w:ascii="Arial" w:hAnsi="Arial" w:cs="Arial"/>
+                <w:noProof/>
+              </w:rPr>
+              <w:drawing>
+                <wp:inline distT="0" distB="0" distL="0" distR="0" wp14:anchorId="12180E44" wp14:editId="3FE7F8FB">
+                  <wp:extent cx="586740" cy="411480"/>
+                  <wp:effectExtent l="0" t="0" r="3810" b="7620"/>
+                  <wp:docPr id="2" name="Picture 2" descr="C:\Users\andre\AppData\Local\Microsoft\Windows\INetCache\Content.Word\stefan sig.png"/>
+                  <wp:cNvGraphicFramePr>
+                    <a:graphicFrameLocks xmlns:a="http://schemas.openxmlformats.org/drawingml/2006/main" noChangeAspect="1"/>
+                  </wp:cNvGraphicFramePr>
+                  <a:graphic xmlns:a="http://schemas.openxmlformats.org/drawingml/2006/main">
+                    <a:graphicData uri="http://schemas.openxmlformats.org/drawingml/2006/picture">
+                      <pic:pic xmlns:pic="http://schemas.openxmlformats.org/drawingml/2006/picture">
+                        <pic:nvPicPr>
+                          <pic:cNvPr id="0" name="Picture 2" descr="C:\Users\andre\AppData\Local\Microsoft\Windows\INetCache\Content.Word\stefan sig.png"/>
+                          <pic:cNvPicPr>
+                            <a:picLocks noChangeAspect="1" noChangeArrowheads="1"/>
+                          </pic:cNvPicPr>
+                        </pic:nvPicPr>
+                        <pic:blipFill>
+                          <a:blip r:embed="rId15" cstate="print">
+                            <a:extLst>
+                              <a:ext uri="{28A0092B-C50C-407E-A947-70E740481C1C}">
+                                <a14:useLocalDpi xmlns:a14="http://schemas.microsoft.com/office/drawing/2010/main" val="0"/>
+                              </a:ext>
+                            </a:extLst>
+                          </a:blip>
+                          <a:srcRect/>
+                          <a:stretch>
+                            <a:fillRect/>
+                          </a:stretch>
+                        </pic:blipFill>
+                        <pic:spPr bwMode="auto">
+                          <a:xfrm>
+                            <a:off x="0" y="0"/>
+                            <a:ext cx="586740" cy="411480"/>
+                          </a:xfrm>
+                          <a:prstGeom prst="rect">
+                            <a:avLst/>
+                          </a:prstGeom>
+                          <a:noFill/>
+                          <a:ln>
+                            <a:noFill/>
+                          </a:ln>
+                        </pic:spPr>
+                      </pic:pic>
+                    </a:graphicData>
+                  </a:graphic>
+                </wp:inline>
+              </w:drawing>
+            </w:r>
+          </w:p>
+        </w:tc>
+      </w:tr>
+      <w:tr>
+        <w:trPr>
+          <w:trHeight w:val="550"/>
+        </w:trPr>
+        <w:tc>
+          <w:tcPr>
+            <w:tcW w:w="2884" w:type="dxa"/>
+            <w:vAlign w:val="center"/>
+          </w:tcPr>
+          <w:p>
+            <w:pPr>
+              <w:jc w:val="center"/>
+              <w:rPr>
+                <w:rFonts w:ascii="Arial" w:hAnsi="Arial" w:cs="Arial"/>
+                <w:lang w:val="en-US"/>
+              </w:rPr>
+            </w:pPr>
+            <w:r>
+              <w:rPr>
+                <w:rFonts w:ascii="Arial" w:hAnsi="Arial" w:cs="Arial"/>
+                <w:lang w:val="en-US"/>
+              </w:rPr>
+              <w:t xml:space="preserve">Nikita </w:t>
+            </w:r>
+            <w:proofErr w:type="spellStart"/>
+            <w:r>
+              <w:rPr>
+                <w:rFonts w:ascii="Arial" w:hAnsi="Arial" w:cs="Arial"/>
+                <w:lang w:val="en-US"/>
+              </w:rPr>
+              <w:t>Roshkov</w:t>
+            </w:r>
+            <w:proofErr w:type="spellEnd"/>
+          </w:p>
+        </w:tc>
+        <w:tc>
+          <w:tcPr>
+            <w:tcW w:w="2884" w:type="dxa"/>
+            <w:vAlign w:val="center"/>
+          </w:tcPr>
+          <w:p>
+            <w:pPr>
+              <w:jc w:val="center"/>
+              <w:rPr>
+                <w:rFonts w:ascii="Arial" w:hAnsi="Arial" w:cs="Arial"/>
+                <w:lang w:val="en-US"/>
+              </w:rPr>
+            </w:pPr>
+            <w:r>
+              <w:rPr>
+                <w:rFonts w:ascii="Arial" w:hAnsi="Arial" w:cs="Arial"/>
+                <w:lang w:val="en-US"/>
+              </w:rPr>
+              <w:t>266900</w:t>
+            </w:r>
+          </w:p>
+        </w:tc>
+        <w:tc>
+          <w:tcPr>
+            <w:tcW w:w="2885" w:type="dxa"/>
+            <w:vAlign w:val="center"/>
+          </w:tcPr>
+          <w:p>
+            <w:pPr>
+              <w:jc w:val="center"/>
+              <w:rPr>
+                <w:rFonts w:ascii="Arial" w:hAnsi="Arial" w:cs="Arial"/>
+              </w:rPr>
+            </w:pPr>
+            <w:r>
+              <w:rPr>
+                <w:rFonts w:ascii="Arial" w:hAnsi="Arial" w:cs="Arial"/>
+                <w:noProof/>
+              </w:rPr>
+              <w:drawing>
+                <wp:inline distT="0" distB="0" distL="0" distR="0" wp14:anchorId="784E0B40" wp14:editId="65129A59">
+                  <wp:extent cx="624840" cy="413745"/>
+                  <wp:effectExtent l="0" t="0" r="3810" b="5715"/>
+                  <wp:docPr id="7" name="Picture 7" descr="C:\Users\andre\AppData\Local\Microsoft\Windows\INetCache\Content.Word\nikita sig.png"/>
+                  <wp:cNvGraphicFramePr>
+                    <a:graphicFrameLocks xmlns:a="http://schemas.openxmlformats.org/drawingml/2006/main" noChangeAspect="1"/>
+                  </wp:cNvGraphicFramePr>
+                  <a:graphic xmlns:a="http://schemas.openxmlformats.org/drawingml/2006/main">
+                    <a:graphicData uri="http://schemas.openxmlformats.org/drawingml/2006/picture">
+                      <pic:pic xmlns:pic="http://schemas.openxmlformats.org/drawingml/2006/picture">
+                        <pic:nvPicPr>
+                          <pic:cNvPr id="0" name="Picture 4" descr="C:\Users\andre\AppData\Local\Microsoft\Windows\INetCache\Content.Word\nikita sig.png"/>
+                          <pic:cNvPicPr>
+                            <a:picLocks noChangeAspect="1" noChangeArrowheads="1"/>
+                          </pic:cNvPicPr>
+                        </pic:nvPicPr>
+                        <pic:blipFill>
+                          <a:blip r:embed="rId16" cstate="print">
+                            <a:extLst>
+                              <a:ext uri="{28A0092B-C50C-407E-A947-70E740481C1C}">
+                                <a14:useLocalDpi xmlns:a14="http://schemas.microsoft.com/office/drawing/2010/main" val="0"/>
+                              </a:ext>
+                            </a:extLst>
+                          </a:blip>
+                          <a:srcRect/>
+                          <a:stretch>
+                            <a:fillRect/>
+                          </a:stretch>
+                        </pic:blipFill>
+                        <pic:spPr bwMode="auto">
+                          <a:xfrm>
+                            <a:off x="0" y="0"/>
+                            <a:ext cx="630363" cy="417402"/>
+                          </a:xfrm>
+                          <a:prstGeom prst="rect">
+                            <a:avLst/>
+                          </a:prstGeom>
+                          <a:noFill/>
+                          <a:ln>
+                            <a:noFill/>
+                          </a:ln>
+                        </pic:spPr>
+                      </pic:pic>
+                    </a:graphicData>
+                  </a:graphic>
+                </wp:inline>
+              </w:drawing>
+            </w:r>
+          </w:p>
+        </w:tc>
+      </w:tr>
+      <w:tr>
+        <w:trPr>
+          <w:trHeight w:val="500"/>
+        </w:trPr>
+        <w:tc>
+          <w:tcPr>
+            <w:tcW w:w="2884" w:type="dxa"/>
+            <w:vAlign w:val="center"/>
+          </w:tcPr>
+          <w:p>
+            <w:pPr>
+              <w:jc w:val="center"/>
+              <w:rPr>
+                <w:rFonts w:ascii="Arial" w:hAnsi="Arial" w:cs="Arial"/>
+                <w:lang w:val="en-US"/>
+              </w:rPr>
+            </w:pPr>
+            <w:proofErr w:type="spellStart"/>
+            <w:r>
+              <w:rPr>
+                <w:rFonts w:ascii="Arial" w:hAnsi="Arial" w:cs="Arial"/>
+                <w:lang w:val="en-US"/>
+              </w:rPr>
+              <w:t>Dawei</w:t>
+            </w:r>
+            <w:proofErr w:type="spellEnd"/>
+            <w:r>
+              <w:rPr>
+                <w:rFonts w:ascii="Arial" w:hAnsi="Arial" w:cs="Arial"/>
+                <w:lang w:val="en-US"/>
+              </w:rPr>
+              <w:t xml:space="preserve"> Li</w:t>
+            </w:r>
+          </w:p>
+        </w:tc>
+        <w:tc>
+          <w:tcPr>
+            <w:tcW w:w="2884" w:type="dxa"/>
+            <w:vAlign w:val="center"/>
+          </w:tcPr>
+          <w:p>
+            <w:pPr>
+              <w:jc w:val="center"/>
+              <w:rPr>
+                <w:rFonts w:ascii="Arial" w:hAnsi="Arial" w:cs="Arial"/>
+                <w:lang w:val="en-US"/>
+              </w:rPr>
+            </w:pPr>
+            <w:r>
+              <w:rPr>
+                <w:rFonts w:ascii="Arial" w:hAnsi="Arial" w:cs="Arial"/>
+                <w:lang w:val="en-US"/>
+              </w:rPr>
+              <w:t>269053</w:t>
+            </w:r>
+          </w:p>
+        </w:tc>
+        <w:tc>
+          <w:tcPr>
+            <w:tcW w:w="2885" w:type="dxa"/>
+            <w:vAlign w:val="center"/>
+          </w:tcPr>
+          <w:p>
+            <w:pPr>
+              <w:jc w:val="center"/>
+              <w:rPr>
+                <w:rFonts w:ascii="Arial" w:hAnsi="Arial" w:cs="Arial"/>
+              </w:rPr>
+            </w:pPr>
+            <w:r>
+              <w:rPr>
+                <w:rFonts w:ascii="Arial" w:hAnsi="Arial" w:cs="Arial"/>
+                <w:noProof/>
+              </w:rPr>
+              <w:drawing>
+                <wp:inline distT="0" distB="0" distL="0" distR="0" wp14:anchorId="45EF9DCA" wp14:editId="148519D7">
+                  <wp:extent cx="548640" cy="383296"/>
+                  <wp:effectExtent l="0" t="0" r="3810" b="0"/>
+                  <wp:docPr id="8" name="Picture 8" descr="C:\Users\andre\AppData\Local\Microsoft\Windows\INetCache\Content.Word\dawei sig.png"/>
+                  <wp:cNvGraphicFramePr>
+                    <a:graphicFrameLocks xmlns:a="http://schemas.openxmlformats.org/drawingml/2006/main" noChangeAspect="1"/>
+                  </wp:cNvGraphicFramePr>
+                  <a:graphic xmlns:a="http://schemas.openxmlformats.org/drawingml/2006/main">
+                    <a:graphicData uri="http://schemas.openxmlformats.org/drawingml/2006/picture">
+                      <pic:pic xmlns:pic="http://schemas.openxmlformats.org/drawingml/2006/picture">
+                        <pic:nvPicPr>
+                          <pic:cNvPr id="0" name="Picture 3" descr="C:\Users\andre\AppData\Local\Microsoft\Windows\INetCache\Content.Word\dawei sig.png"/>
+                          <pic:cNvPicPr>
+                            <a:picLocks noChangeAspect="1" noChangeArrowheads="1"/>
+                          </pic:cNvPicPr>
+                        </pic:nvPicPr>
+                        <pic:blipFill>
+                          <a:blip r:embed="rId17" cstate="print">
+                            <a:extLst>
+                              <a:ext uri="{28A0092B-C50C-407E-A947-70E740481C1C}">
+                                <a14:useLocalDpi xmlns:a14="http://schemas.microsoft.com/office/drawing/2010/main" val="0"/>
+                              </a:ext>
+                            </a:extLst>
+                          </a:blip>
+                          <a:srcRect/>
+                          <a:stretch>
+                            <a:fillRect/>
+                          </a:stretch>
+                        </pic:blipFill>
+                        <pic:spPr bwMode="auto">
+                          <a:xfrm>
+                            <a:off x="0" y="0"/>
+                            <a:ext cx="558956" cy="390503"/>
+                          </a:xfrm>
+                          <a:prstGeom prst="rect">
+                            <a:avLst/>
+                          </a:prstGeom>
+                          <a:noFill/>
+                          <a:ln>
+                            <a:noFill/>
+                          </a:ln>
+                        </pic:spPr>
+                      </pic:pic>
+                    </a:graphicData>
+                  </a:graphic>
+                </wp:inline>
+              </w:drawing>
+            </w:r>
+          </w:p>
+        </w:tc>
+      </w:tr>
+    </w:tbl>
+    <w:p>
+      <w:pPr>
+        <w:rPr>
+          <w:color w:val="000000" w:themeColor="text1"/>
+          <w:sz w:val="24"/>
+          <w:szCs w:val="36"/>
+          <w:lang w:val="en-US"/>
+          <w14:textOutline w14:w="0" w14:cap="flat" w14:cmpd="sng" w14:algn="ctr">
+            <w14:noFill/>
+            <w14:prstDash w14:val="solid"/>
+            <w14:round/>
+          </w14:textOutline>
+        </w:rPr>
+      </w:pPr>
+    </w:p>
     <w:sectPr>
-      <w:headerReference w:type="default" r:id="rId14"/>
-      <w:footerReference w:type="default" r:id="rId15"/>
+      <w:headerReference w:type="default" r:id="rId18"/>
+      <w:footerReference w:type="default" r:id="rId19"/>
       <w:pgSz w:w="11906" w:h="16838"/>
       <w:pgMar w:top="1440" w:right="1440" w:bottom="1440" w:left="1440" w:header="708" w:footer="0" w:gutter="0"/>
       <w:cols w:space="708"/>
@@ -8122,7 +9256,7 @@
           <w:rPr>
             <w:noProof/>
           </w:rPr>
-          <w:t>2</w:t>
+          <w:t>10</w:t>
         </w:r>
         <w:r>
           <w:rPr>
@@ -9005,6 +10139,119 @@
     </w:lvl>
   </w:abstractNum>
   <w:abstractNum w:abstractNumId="7" w15:restartNumberingAfterBreak="0">
+    <w:nsid w:val="33CC5376"/>
+    <w:multiLevelType w:val="hybridMultilevel"/>
+    <w:tmpl w:val="6088CCD4"/>
+    <w:lvl w:ilvl="0" w:tplc="04090001">
+      <w:start w:val="1"/>
+      <w:numFmt w:val="bullet"/>
+      <w:lvlText w:val=""/>
+      <w:lvlJc w:val="left"/>
+      <w:pPr>
+        <w:ind w:left="720" w:hanging="360"/>
+      </w:pPr>
+      <w:rPr>
+        <w:rFonts w:ascii="Symbol" w:hAnsi="Symbol" w:hint="default"/>
+      </w:rPr>
+    </w:lvl>
+    <w:lvl w:ilvl="1" w:tplc="04090003" w:tentative="1">
+      <w:start w:val="1"/>
+      <w:numFmt w:val="bullet"/>
+      <w:lvlText w:val="o"/>
+      <w:lvlJc w:val="left"/>
+      <w:pPr>
+        <w:ind w:left="1440" w:hanging="360"/>
+      </w:pPr>
+      <w:rPr>
+        <w:rFonts w:ascii="Courier New" w:hAnsi="Courier New" w:cs="Courier New" w:hint="default"/>
+      </w:rPr>
+    </w:lvl>
+    <w:lvl w:ilvl="2" w:tplc="04090005" w:tentative="1">
+      <w:start w:val="1"/>
+      <w:numFmt w:val="bullet"/>
+      <w:lvlText w:val=""/>
+      <w:lvlJc w:val="left"/>
+      <w:pPr>
+        <w:ind w:left="2160" w:hanging="360"/>
+      </w:pPr>
+      <w:rPr>
+        <w:rFonts w:ascii="Wingdings" w:hAnsi="Wingdings" w:hint="default"/>
+      </w:rPr>
+    </w:lvl>
+    <w:lvl w:ilvl="3" w:tplc="04090001" w:tentative="1">
+      <w:start w:val="1"/>
+      <w:numFmt w:val="bullet"/>
+      <w:lvlText w:val=""/>
+      <w:lvlJc w:val="left"/>
+      <w:pPr>
+        <w:ind w:left="2880" w:hanging="360"/>
+      </w:pPr>
+      <w:rPr>
+        <w:rFonts w:ascii="Symbol" w:hAnsi="Symbol" w:hint="default"/>
+      </w:rPr>
+    </w:lvl>
+    <w:lvl w:ilvl="4" w:tplc="04090003" w:tentative="1">
+      <w:start w:val="1"/>
+      <w:numFmt w:val="bullet"/>
+      <w:lvlText w:val="o"/>
+      <w:lvlJc w:val="left"/>
+      <w:pPr>
+        <w:ind w:left="3600" w:hanging="360"/>
+      </w:pPr>
+      <w:rPr>
+        <w:rFonts w:ascii="Courier New" w:hAnsi="Courier New" w:cs="Courier New" w:hint="default"/>
+      </w:rPr>
+    </w:lvl>
+    <w:lvl w:ilvl="5" w:tplc="04090005" w:tentative="1">
+      <w:start w:val="1"/>
+      <w:numFmt w:val="bullet"/>
+      <w:lvlText w:val=""/>
+      <w:lvlJc w:val="left"/>
+      <w:pPr>
+        <w:ind w:left="4320" w:hanging="360"/>
+      </w:pPr>
+      <w:rPr>
+        <w:rFonts w:ascii="Wingdings" w:hAnsi="Wingdings" w:hint="default"/>
+      </w:rPr>
+    </w:lvl>
+    <w:lvl w:ilvl="6" w:tplc="04090001" w:tentative="1">
+      <w:start w:val="1"/>
+      <w:numFmt w:val="bullet"/>
+      <w:lvlText w:val=""/>
+      <w:lvlJc w:val="left"/>
+      <w:pPr>
+        <w:ind w:left="5040" w:hanging="360"/>
+      </w:pPr>
+      <w:rPr>
+        <w:rFonts w:ascii="Symbol" w:hAnsi="Symbol" w:hint="default"/>
+      </w:rPr>
+    </w:lvl>
+    <w:lvl w:ilvl="7" w:tplc="04090003" w:tentative="1">
+      <w:start w:val="1"/>
+      <w:numFmt w:val="bullet"/>
+      <w:lvlText w:val="o"/>
+      <w:lvlJc w:val="left"/>
+      <w:pPr>
+        <w:ind w:left="5760" w:hanging="360"/>
+      </w:pPr>
+      <w:rPr>
+        <w:rFonts w:ascii="Courier New" w:hAnsi="Courier New" w:cs="Courier New" w:hint="default"/>
+      </w:rPr>
+    </w:lvl>
+    <w:lvl w:ilvl="8" w:tplc="04090005" w:tentative="1">
+      <w:start w:val="1"/>
+      <w:numFmt w:val="bullet"/>
+      <w:lvlText w:val=""/>
+      <w:lvlJc w:val="left"/>
+      <w:pPr>
+        <w:ind w:left="6480" w:hanging="360"/>
+      </w:pPr>
+      <w:rPr>
+        <w:rFonts w:ascii="Wingdings" w:hAnsi="Wingdings" w:hint="default"/>
+      </w:rPr>
+    </w:lvl>
+  </w:abstractNum>
+  <w:abstractNum w:abstractNumId="8" w15:restartNumberingAfterBreak="0">
     <w:nsid w:val="346969FB"/>
     <w:multiLevelType w:val="hybridMultilevel"/>
     <w:tmpl w:val="0C544756"/>
@@ -9117,7 +10364,7 @@
       </w:rPr>
     </w:lvl>
   </w:abstractNum>
-  <w:abstractNum w:abstractNumId="8" w15:restartNumberingAfterBreak="0">
+  <w:abstractNum w:abstractNumId="9" w15:restartNumberingAfterBreak="0">
     <w:nsid w:val="3AD8428F"/>
     <w:multiLevelType w:val="hybridMultilevel"/>
     <w:tmpl w:val="6BE48414"/>
@@ -9206,7 +10453,7 @@
       </w:pPr>
     </w:lvl>
   </w:abstractNum>
-  <w:abstractNum w:abstractNumId="9" w15:restartNumberingAfterBreak="0">
+  <w:abstractNum w:abstractNumId="10" w15:restartNumberingAfterBreak="0">
     <w:nsid w:val="4AFF629E"/>
     <w:multiLevelType w:val="hybridMultilevel"/>
     <w:tmpl w:val="FFF4F9BC"/>
@@ -9318,7 +10565,7 @@
       </w:rPr>
     </w:lvl>
   </w:abstractNum>
-  <w:abstractNum w:abstractNumId="10" w15:restartNumberingAfterBreak="0">
+  <w:abstractNum w:abstractNumId="11" w15:restartNumberingAfterBreak="0">
     <w:nsid w:val="56095B36"/>
     <w:multiLevelType w:val="hybridMultilevel"/>
     <w:tmpl w:val="506CAAD4"/>
@@ -9430,7 +10677,7 @@
       </w:rPr>
     </w:lvl>
   </w:abstractNum>
-  <w:abstractNum w:abstractNumId="11" w15:restartNumberingAfterBreak="0">
+  <w:abstractNum w:abstractNumId="12" w15:restartNumberingAfterBreak="0">
     <w:nsid w:val="5734340F"/>
     <w:multiLevelType w:val="hybridMultilevel"/>
     <w:tmpl w:val="77383988"/>
@@ -9543,7 +10790,7 @@
       </w:rPr>
     </w:lvl>
   </w:abstractNum>
-  <w:abstractNum w:abstractNumId="12" w15:restartNumberingAfterBreak="0">
+  <w:abstractNum w:abstractNumId="13" w15:restartNumberingAfterBreak="0">
     <w:nsid w:val="592231F3"/>
     <w:multiLevelType w:val="hybridMultilevel"/>
     <w:tmpl w:val="D66C6AD8"/>
@@ -9656,7 +10903,7 @@
       </w:rPr>
     </w:lvl>
   </w:abstractNum>
-  <w:abstractNum w:abstractNumId="13" w15:restartNumberingAfterBreak="0">
+  <w:abstractNum w:abstractNumId="14" w15:restartNumberingAfterBreak="0">
     <w:nsid w:val="5A720D19"/>
     <w:multiLevelType w:val="hybridMultilevel"/>
     <w:tmpl w:val="E9D2C758"/>
@@ -9745,7 +10992,7 @@
       </w:pPr>
     </w:lvl>
   </w:abstractNum>
-  <w:abstractNum w:abstractNumId="14" w15:restartNumberingAfterBreak="0">
+  <w:abstractNum w:abstractNumId="15" w15:restartNumberingAfterBreak="0">
     <w:nsid w:val="63114479"/>
     <w:multiLevelType w:val="hybridMultilevel"/>
     <w:tmpl w:val="BCA6C89E"/>
@@ -9858,7 +11105,7 @@
       </w:rPr>
     </w:lvl>
   </w:abstractNum>
-  <w:abstractNum w:abstractNumId="15" w15:restartNumberingAfterBreak="0">
+  <w:abstractNum w:abstractNumId="16" w15:restartNumberingAfterBreak="0">
     <w:nsid w:val="6BAB5E7E"/>
     <w:multiLevelType w:val="hybridMultilevel"/>
     <w:tmpl w:val="17384638"/>
@@ -9971,25 +11218,25 @@
     </w:lvl>
   </w:abstractNum>
   <w:num w:numId="1">
-    <w:abstractNumId w:val="13"/>
+    <w:abstractNumId w:val="14"/>
   </w:num>
   <w:num w:numId="2">
     <w:abstractNumId w:val="2"/>
   </w:num>
   <w:num w:numId="3">
-    <w:abstractNumId w:val="12"/>
+    <w:abstractNumId w:val="13"/>
   </w:num>
   <w:num w:numId="4">
     <w:abstractNumId w:val="4"/>
   </w:num>
   <w:num w:numId="5">
-    <w:abstractNumId w:val="14"/>
+    <w:abstractNumId w:val="15"/>
   </w:num>
   <w:num w:numId="6">
     <w:abstractNumId w:val="3"/>
   </w:num>
   <w:num w:numId="7">
-    <w:abstractNumId w:val="11"/>
+    <w:abstractNumId w:val="12"/>
   </w:num>
   <w:num w:numId="8">
     <w:abstractNumId w:val="0"/>
@@ -9998,25 +11245,28 @@
     <w:abstractNumId w:val="1"/>
   </w:num>
   <w:num w:numId="10">
+    <w:abstractNumId w:val="11"/>
+  </w:num>
+  <w:num w:numId="11">
     <w:abstractNumId w:val="10"/>
   </w:num>
-  <w:num w:numId="11">
-    <w:abstractNumId w:val="9"/>
-  </w:num>
   <w:num w:numId="12">
-    <w:abstractNumId w:val="15"/>
+    <w:abstractNumId w:val="16"/>
   </w:num>
   <w:num w:numId="13">
     <w:abstractNumId w:val="5"/>
   </w:num>
   <w:num w:numId="14">
-    <w:abstractNumId w:val="7"/>
+    <w:abstractNumId w:val="8"/>
   </w:num>
   <w:num w:numId="15">
     <w:abstractNumId w:val="6"/>
   </w:num>
   <w:num w:numId="16">
-    <w:abstractNumId w:val="8"/>
+    <w:abstractNumId w:val="9"/>
+  </w:num>
+  <w:num w:numId="17">
+    <w:abstractNumId w:val="7"/>
   </w:num>
 </w:numbering>
 </file>
@@ -10661,6 +11911,45 @@
     <w:unhideWhenUsed/>
     <w:rsid w:val="003862D6"/>
   </w:style>
+  <w:style w:type="table" w:customStyle="1" w:styleId="Style1">
+    <w:name w:val="Style1"/>
+    <w:basedOn w:val="TableNormal"/>
+    <w:uiPriority w:val="99"/>
+    <w:rsid w:val="00327818"/>
+    <w:pPr>
+      <w:spacing w:after="0" w:line="240" w:lineRule="auto"/>
+    </w:pPr>
+    <w:tblPr>
+      <w:tblBorders>
+        <w:top w:val="single" w:sz="4" w:space="0" w:color="auto"/>
+        <w:left w:val="single" w:sz="4" w:space="0" w:color="auto"/>
+        <w:bottom w:val="single" w:sz="4" w:space="0" w:color="auto"/>
+        <w:right w:val="single" w:sz="4" w:space="0" w:color="auto"/>
+        <w:insideH w:val="single" w:sz="4" w:space="0" w:color="auto"/>
+        <w:insideV w:val="single" w:sz="4" w:space="0" w:color="auto"/>
+      </w:tblBorders>
+    </w:tblPr>
+    <w:tblStylePr w:type="firstRow">
+      <w:rPr>
+        <w:b/>
+        <w:color w:val="FFFFFF" w:themeColor="background1"/>
+      </w:rPr>
+      <w:tblPr/>
+      <w:tcPr>
+        <w:tcBorders>
+          <w:top w:val="nil"/>
+          <w:left w:val="nil"/>
+          <w:bottom w:val="nil"/>
+          <w:right w:val="nil"/>
+          <w:insideH w:val="nil"/>
+          <w:insideV w:val="nil"/>
+          <w:tl2br w:val="nil"/>
+          <w:tr2bl w:val="nil"/>
+        </w:tcBorders>
+        <w:shd w:val="clear" w:color="auto" w:fill="0070C0"/>
+      </w:tcPr>
+    </w:tblStylePr>
+  </w:style>
 </w:styles>
 </file>
 
@@ -10964,7 +12253,7 @@
 </file>
 
 <file path=customXml/itemProps1.xml><?xml version="1.0" encoding="utf-8"?>
-<ds:datastoreItem xmlns:ds="http://schemas.openxmlformats.org/officeDocument/2006/customXml" ds:itemID="{3F3836A5-A186-4F61-821A-C7D965B8D54D}">
+<ds:datastoreItem xmlns:ds="http://schemas.openxmlformats.org/officeDocument/2006/customXml" ds:itemID="{B102E2A0-F3F7-4C06-BA62-D22AC8F7449B}">
   <ds:schemaRefs>
     <ds:schemaRef ds:uri="http://schemas.openxmlformats.org/officeDocument/2006/bibliography"/>
   </ds:schemaRefs>

</xml_diff>